<commit_message>
history notes from 2-13-17
</commit_message>
<xml_diff>
--- a/Fin_320/HW1.docx
+++ b/Fin_320/HW1.docx
@@ -137,10 +137,18 @@
         <w:tab/>
       </w:r>
       <w:r>
-        <w:t xml:space="preserve">4. $1000 FV, PMT = 10%, PV = $1,150, n = 8 </w:t>
-      </w:r>
-      <w:r>
-        <w:t xml:space="preserve"> -&gt; YTM = 7.44%</w:t>
+        <w:t xml:space="preserve">4. $1000 FV, PMT = 10%, PV = $1,150, n = </w:t>
+      </w:r>
+      <w:proofErr w:type="gramStart"/>
+      <w:r>
+        <w:t xml:space="preserve">8 </w:t>
+      </w:r>
+      <w:r>
+        <w:t xml:space="preserve"> -</w:t>
+      </w:r>
+      <w:proofErr w:type="gramEnd"/>
+      <w:r>
+        <w:t>&gt; YTM = 7.44%</w:t>
       </w:r>
     </w:p>
     <w:p>
@@ -185,7 +193,15 @@
     <w:p>
       <w:r>
         <w:tab/>
-        <w:t xml:space="preserve">13. 100 million portfolio -&gt; 10-year duration. Added 40 million and the average duration is 12.5 years. </w:t>
+        <w:t xml:space="preserve">13. 100 million </w:t>
+      </w:r>
+      <w:proofErr w:type="gramStart"/>
+      <w:r>
+        <w:t>portfolio</w:t>
+      </w:r>
+      <w:proofErr w:type="gramEnd"/>
+      <w:r>
+        <w:t xml:space="preserve"> -&gt; 10-year duration. Added 40 million and the average duration is 12.5 years. </w:t>
       </w:r>
       <w:r>
         <w:t xml:space="preserve">71.42% of the portfolio * 10 years + 28.57% of the portfolio * x years. The final value for x is 18.753 </w:t>
@@ -253,125 +269,369 @@
     </w:p>
     <w:p>
       <w:pPr>
-        <w:rPr>
-          <w:b/>
-        </w:rPr>
-      </w:pPr>
-    </w:p>
-    <w:p>
-      <w:pPr>
-        <w:rPr>
-          <w:b/>
-        </w:rPr>
-      </w:pPr>
-      <w:r>
-        <w:rPr>
-          <w:b/>
-        </w:rPr>
-        <w:t xml:space="preserve">Multiple Choice </w:t>
-      </w:r>
-    </w:p>
-    <w:p/>
-    <w:p>
-      <w:r>
-        <w:tab/>
-        <w:t>1.</w:t>
-      </w:r>
-      <w:r>
-        <w:t xml:space="preserve"> D</w:t>
-      </w:r>
-    </w:p>
-    <w:p>
-      <w:r>
-        <w:tab/>
-        <w:t>2.</w:t>
-      </w:r>
-      <w:r>
-        <w:t xml:space="preserve"> D</w:t>
-      </w:r>
-    </w:p>
-    <w:p>
-      <w:r>
-        <w:tab/>
-        <w:t>3.</w:t>
-      </w:r>
-      <w:r>
-        <w:t xml:space="preserve"> B</w:t>
-      </w:r>
-    </w:p>
-    <w:p>
-      <w:r>
-        <w:tab/>
-        <w:t>4.</w:t>
-      </w:r>
-      <w:r>
-        <w:t xml:space="preserve"> </w:t>
-      </w:r>
-      <w:r>
-        <w:t>D</w:t>
-      </w:r>
-    </w:p>
-    <w:p>
-      <w:r>
-        <w:tab/>
-        <w:t>5.</w:t>
-      </w:r>
-      <w:r>
-        <w:t xml:space="preserve"> E</w:t>
-      </w:r>
-    </w:p>
-    <w:p>
-      <w:r>
-        <w:tab/>
-        <w:t>6.</w:t>
-      </w:r>
-      <w:r>
-        <w:t xml:space="preserve"> </w:t>
-      </w:r>
-      <w:r>
-        <w:t>A</w:t>
-      </w:r>
-    </w:p>
-    <w:p>
-      <w:r>
-        <w:tab/>
-        <w:t>7.</w:t>
-      </w:r>
-      <w:r>
-        <w:t xml:space="preserve"> B</w:t>
-      </w:r>
-    </w:p>
-    <w:p>
-      <w:r>
-        <w:tab/>
-        <w:t>8.</w:t>
-      </w:r>
-      <w:r>
-        <w:t xml:space="preserve"> A</w:t>
-      </w:r>
-    </w:p>
-    <w:p>
-      <w:r>
-        <w:tab/>
-        <w:t>9.</w:t>
-      </w:r>
-      <w:r>
-        <w:t xml:space="preserve"> </w:t>
-      </w:r>
-      <w:r>
-        <w:t>C</w:t>
-      </w:r>
-    </w:p>
-    <w:p>
-      <w:r>
-        <w:tab/>
-        <w:t xml:space="preserve">10. </w:t>
-      </w:r>
-      <w:r>
-        <w:t xml:space="preserve"> C</w:t>
-      </w:r>
+        <w:pStyle w:val="ListParagraph"/>
+        <w:numPr>
+          <w:ilvl w:val="0"/>
+          <w:numId w:val="3"/>
+        </w:numPr>
+        <w:spacing w:after="200"/>
+        <w:rPr>
+          <w:rFonts w:ascii="Times New Roman" w:hAnsi="Times New Roman" w:cs="Times New Roman"/>
+        </w:rPr>
+      </w:pPr>
+      <w:r>
+        <w:rPr>
+          <w:rFonts w:ascii="Times New Roman" w:hAnsi="Times New Roman" w:cs="Times New Roman"/>
+        </w:rPr>
+        <w:t>Application of duration (</w:t>
+      </w:r>
+      <w:r>
+        <w:rPr>
+          <w:rFonts w:ascii="Times New Roman" w:hAnsi="Times New Roman" w:cs="Times New Roman"/>
+        </w:rPr>
+        <w:t>24</w:t>
+      </w:r>
+      <w:r>
+        <w:rPr>
+          <w:rFonts w:ascii="Times New Roman" w:hAnsi="Times New Roman" w:cs="Times New Roman"/>
+        </w:rPr>
+        <w:t>points)</w:t>
+      </w:r>
+    </w:p>
+    <w:p>
+      <w:pPr>
+        <w:pStyle w:val="ListParagraph"/>
+        <w:numPr>
+          <w:ilvl w:val="0"/>
+          <w:numId w:val="2"/>
+        </w:numPr>
+        <w:spacing w:after="200"/>
+        <w:rPr>
+          <w:rFonts w:ascii="Times New Roman" w:hAnsi="Times New Roman" w:cs="Times New Roman"/>
+        </w:rPr>
+      </w:pPr>
+      <w:r>
+        <w:rPr>
+          <w:rFonts w:ascii="Times New Roman" w:hAnsi="Times New Roman" w:cs="Times New Roman"/>
+        </w:rPr>
+        <w:t>Draw the price-ytm</w:t>
+      </w:r>
+      <w:r>
+        <w:rPr>
+          <w:rFonts w:ascii="Times New Roman" w:hAnsi="Times New Roman" w:cs="Times New Roman"/>
+        </w:rPr>
+        <w:t>(</w:t>
+      </w:r>
+      <w:r>
+        <w:rPr>
+          <w:rFonts w:ascii="Times New Roman" w:hAnsi="Times New Roman" w:cs="Times New Roman"/>
+          <w:i/>
+        </w:rPr>
+        <w:t>i</w:t>
+      </w:r>
+      <w:r>
+        <w:rPr>
+          <w:rFonts w:ascii="Times New Roman" w:hAnsi="Times New Roman" w:cs="Times New Roman"/>
+        </w:rPr>
+        <w:t>)</w:t>
+      </w:r>
+      <w:r>
+        <w:rPr>
+          <w:rFonts w:ascii="Times New Roman" w:hAnsi="Times New Roman" w:cs="Times New Roman"/>
+        </w:rPr>
+        <w:t xml:space="preserve"> graph for a 5% fixed-coupon bond that has 10 years to maturity (assuming annual coupon payments). </w:t>
+      </w:r>
+    </w:p>
+    <w:p>
+      <w:pPr>
+        <w:pStyle w:val="ListParagraph"/>
+        <w:numPr>
+          <w:ilvl w:val="0"/>
+          <w:numId w:val="2"/>
+        </w:numPr>
+        <w:spacing w:after="200"/>
+        <w:rPr>
+          <w:rFonts w:ascii="Times New Roman" w:hAnsi="Times New Roman" w:cs="Times New Roman"/>
+        </w:rPr>
+      </w:pPr>
+      <w:r>
+        <w:rPr>
+          <w:rFonts w:ascii="Times New Roman" w:hAnsi="Times New Roman" w:cs="Times New Roman"/>
+        </w:rPr>
+        <w:t>Calculate the duration for this bond if the interest rate is 3%.</w:t>
+      </w:r>
+    </w:p>
+    <w:p>
+      <w:pPr>
+        <w:pStyle w:val="ListParagraph"/>
+        <w:numPr>
+          <w:ilvl w:val="0"/>
+          <w:numId w:val="2"/>
+        </w:numPr>
+        <w:spacing w:after="200"/>
+        <w:rPr>
+          <w:rFonts w:ascii="Times New Roman" w:hAnsi="Times New Roman" w:cs="Times New Roman"/>
+        </w:rPr>
+      </w:pPr>
+      <w:r>
+        <w:rPr>
+          <w:rFonts w:ascii="Times New Roman" w:hAnsi="Times New Roman" w:cs="Times New Roman"/>
+        </w:rPr>
+        <w:t>What is the approximate percentage change in price if the interest rate rises to 5%? (calculate the price change using the duration approach)</w:t>
+      </w:r>
+    </w:p>
+    <w:p>
+      <w:pPr>
+        <w:pStyle w:val="ListParagraph"/>
+        <w:numPr>
+          <w:ilvl w:val="0"/>
+          <w:numId w:val="2"/>
+        </w:numPr>
+        <w:spacing w:after="200"/>
+        <w:rPr>
+          <w:rFonts w:ascii="Times New Roman" w:hAnsi="Times New Roman" w:cs="Times New Roman"/>
+        </w:rPr>
+      </w:pPr>
+      <w:r>
+        <w:rPr>
+          <w:rFonts w:ascii="Times New Roman" w:hAnsi="Times New Roman" w:cs="Times New Roman"/>
+        </w:rPr>
+        <w:t>What is the actual percentage change in price if the interest rate rises to 5%?</w:t>
+      </w:r>
+    </w:p>
+    <w:p>
+      <w:pPr>
+        <w:pStyle w:val="ListParagraph"/>
+        <w:ind w:left="360"/>
+        <w:rPr>
+          <w:rFonts w:ascii="Times New Roman" w:hAnsi="Times New Roman" w:cs="Times New Roman"/>
+          <w:sz w:val="12"/>
+          <w:szCs w:val="12"/>
+        </w:rPr>
+      </w:pPr>
+    </w:p>
+    <w:p>
+      <w:pPr>
+        <w:pStyle w:val="ListParagraph"/>
+        <w:numPr>
+          <w:ilvl w:val="0"/>
+          <w:numId w:val="3"/>
+        </w:numPr>
+        <w:spacing w:after="200"/>
+        <w:rPr>
+          <w:rFonts w:ascii="Times New Roman" w:hAnsi="Times New Roman" w:cs="Times New Roman"/>
+        </w:rPr>
+      </w:pPr>
+      <w:r>
+        <w:rPr>
+          <w:rFonts w:ascii="Times New Roman" w:hAnsi="Times New Roman" w:cs="Times New Roman"/>
+        </w:rPr>
+        <w:t>Return vs. Yield-to-maturity (</w:t>
+      </w:r>
+      <w:r>
+        <w:rPr>
+          <w:rFonts w:ascii="Times New Roman" w:hAnsi="Times New Roman" w:cs="Times New Roman"/>
+        </w:rPr>
+        <w:t>10</w:t>
+      </w:r>
+      <w:r>
+        <w:rPr>
+          <w:rFonts w:ascii="Times New Roman" w:hAnsi="Times New Roman" w:cs="Times New Roman"/>
+        </w:rPr>
+        <w:t xml:space="preserve"> points)</w:t>
+      </w:r>
+    </w:p>
+    <w:p>
+      <w:pPr>
+        <w:pStyle w:val="ListParagraph"/>
+        <w:numPr>
+          <w:ilvl w:val="0"/>
+          <w:numId w:val="4"/>
+        </w:numPr>
+        <w:spacing w:after="200"/>
+        <w:rPr>
+          <w:rFonts w:ascii="Times New Roman" w:hAnsi="Times New Roman" w:cs="Times New Roman"/>
+        </w:rPr>
+      </w:pPr>
+      <w:r>
+        <w:rPr>
+          <w:rFonts w:ascii="Times New Roman" w:hAnsi="Times New Roman" w:cs="Times New Roman"/>
+        </w:rPr>
+        <w:t>Explain the difference between return and yield-to-maturity of a bond</w:t>
+      </w:r>
+      <w:r>
+        <w:rPr>
+          <w:rFonts w:ascii="Times New Roman" w:hAnsi="Times New Roman" w:cs="Times New Roman"/>
+        </w:rPr>
+        <w:t>. Please be precise and give examples if necessary.</w:t>
+      </w:r>
+    </w:p>
+    <w:p>
+      <w:pPr>
+        <w:rPr>
+          <w:b/>
+        </w:rPr>
+      </w:pPr>
       <w:bookmarkStart w:id="0" w:name="_GoBack"/>
       <w:bookmarkEnd w:id="0"/>
+    </w:p>
+    <w:p>
+      <w:pPr>
+        <w:rPr>
+          <w:b/>
+        </w:rPr>
+      </w:pPr>
+    </w:p>
+    <w:p>
+      <w:pPr>
+        <w:pStyle w:val="ListParagraph"/>
+        <w:numPr>
+          <w:ilvl w:val="0"/>
+          <w:numId w:val="1"/>
+        </w:numPr>
+      </w:pPr>
+      <w:r>
+        <w:t>Application of duration</w:t>
+      </w:r>
+    </w:p>
+    <w:p>
+      <w:pPr>
+        <w:pStyle w:val="ListParagraph"/>
+        <w:numPr>
+          <w:ilvl w:val="1"/>
+          <w:numId w:val="1"/>
+        </w:numPr>
+      </w:pPr>
+      <w:r>
+        <w:t xml:space="preserve">See Appendix for the graph of </w:t>
+      </w:r>
+    </w:p>
+    <w:p>
+      <w:pPr>
+        <w:rPr>
+          <w:b/>
+        </w:rPr>
+      </w:pPr>
+    </w:p>
+    <w:p>
+      <w:pPr>
+        <w:rPr>
+          <w:b/>
+        </w:rPr>
+      </w:pPr>
+    </w:p>
+    <w:p>
+      <w:pPr>
+        <w:rPr>
+          <w:b/>
+        </w:rPr>
+      </w:pPr>
+      <w:r>
+        <w:rPr>
+          <w:b/>
+        </w:rPr>
+        <w:t xml:space="preserve">Multiple Choice </w:t>
+      </w:r>
+    </w:p>
+    <w:p/>
+    <w:p>
+      <w:r>
+        <w:tab/>
+        <w:t>1.</w:t>
+      </w:r>
+      <w:r>
+        <w:t xml:space="preserve"> D</w:t>
+      </w:r>
+    </w:p>
+    <w:p>
+      <w:r>
+        <w:tab/>
+        <w:t>2.</w:t>
+      </w:r>
+      <w:r>
+        <w:t xml:space="preserve"> D</w:t>
+      </w:r>
+    </w:p>
+    <w:p>
+      <w:r>
+        <w:tab/>
+        <w:t>3.</w:t>
+      </w:r>
+      <w:r>
+        <w:t xml:space="preserve"> B</w:t>
+      </w:r>
+    </w:p>
+    <w:p>
+      <w:r>
+        <w:tab/>
+        <w:t>4.</w:t>
+      </w:r>
+      <w:r>
+        <w:t xml:space="preserve"> </w:t>
+      </w:r>
+      <w:r>
+        <w:t>D</w:t>
+      </w:r>
+    </w:p>
+    <w:p>
+      <w:r>
+        <w:tab/>
+        <w:t>5.</w:t>
+      </w:r>
+      <w:r>
+        <w:t xml:space="preserve"> E</w:t>
+      </w:r>
+    </w:p>
+    <w:p>
+      <w:r>
+        <w:tab/>
+        <w:t>6.</w:t>
+      </w:r>
+      <w:r>
+        <w:t xml:space="preserve"> </w:t>
+      </w:r>
+      <w:r>
+        <w:t>A</w:t>
+      </w:r>
+    </w:p>
+    <w:p>
+      <w:r>
+        <w:tab/>
+        <w:t>7.</w:t>
+      </w:r>
+      <w:r>
+        <w:t xml:space="preserve"> B</w:t>
+      </w:r>
+    </w:p>
+    <w:p>
+      <w:r>
+        <w:tab/>
+        <w:t>8.</w:t>
+      </w:r>
+      <w:r>
+        <w:t xml:space="preserve"> A</w:t>
+      </w:r>
+    </w:p>
+    <w:p>
+      <w:r>
+        <w:tab/>
+        <w:t>9.</w:t>
+      </w:r>
+      <w:r>
+        <w:t xml:space="preserve"> </w:t>
+      </w:r>
+      <w:r>
+        <w:t>C</w:t>
+      </w:r>
+    </w:p>
+    <w:p>
+      <w:r>
+        <w:tab/>
+        <w:t xml:space="preserve">10. </w:t>
+      </w:r>
+      <w:r>
+        <w:t xml:space="preserve"> C</w:t>
+      </w:r>
     </w:p>
     <w:p/>
     <w:p/>
@@ -384,6 +644,427 @@
     </w:sectPr>
   </w:body>
 </w:document>
+</file>
+
+<file path=word/numbering.xml><?xml version="1.0" encoding="utf-8"?>
+<w:numbering xmlns:wpc="http://schemas.microsoft.com/office/word/2010/wordprocessingCanvas" xmlns:mo="http://schemas.microsoft.com/office/mac/office/2008/main" xmlns:mc="http://schemas.openxmlformats.org/markup-compatibility/2006" xmlns:mv="urn:schemas-microsoft-com:mac:vml" xmlns:o="urn:schemas-microsoft-com:office:office" xmlns:r="http://schemas.openxmlformats.org/officeDocument/2006/relationships" xmlns:m="http://schemas.openxmlformats.org/officeDocument/2006/math" xmlns:v="urn:schemas-microsoft-com:vml" xmlns:wp14="http://schemas.microsoft.com/office/word/2010/wordprocessingDrawing" xmlns:wp="http://schemas.openxmlformats.org/drawingml/2006/wordprocessingDrawing" xmlns:w10="urn:schemas-microsoft-com:office:word" xmlns:w="http://schemas.openxmlformats.org/wordprocessingml/2006/main" xmlns:w14="http://schemas.microsoft.com/office/word/2010/wordml" xmlns:w15="http://schemas.microsoft.com/office/word/2012/wordml" xmlns:wpg="http://schemas.microsoft.com/office/word/2010/wordprocessingGroup" xmlns:wpi="http://schemas.microsoft.com/office/word/2010/wordprocessingInk" xmlns:wne="http://schemas.microsoft.com/office/word/2006/wordml" xmlns:wps="http://schemas.microsoft.com/office/word/2010/wordprocessingShape" mc:Ignorable="w14 w15 wp14">
+  <w:abstractNum w:abstractNumId="0">
+    <w:nsid w:val="260B22FC"/>
+    <w:multiLevelType w:val="hybridMultilevel"/>
+    <w:tmpl w:val="03A2DA0C"/>
+    <w:lvl w:ilvl="0" w:tplc="61A42D38">
+      <w:start w:val="1"/>
+      <w:numFmt w:val="decimal"/>
+      <w:lvlText w:val="%1."/>
+      <w:lvlJc w:val="left"/>
+      <w:pPr>
+        <w:ind w:left="1080" w:hanging="360"/>
+      </w:pPr>
+      <w:rPr>
+        <w:rFonts w:hint="default"/>
+      </w:rPr>
+    </w:lvl>
+    <w:lvl w:ilvl="1" w:tplc="04090019">
+      <w:start w:val="1"/>
+      <w:numFmt w:val="lowerLetter"/>
+      <w:lvlText w:val="%2."/>
+      <w:lvlJc w:val="left"/>
+      <w:pPr>
+        <w:ind w:left="1800" w:hanging="360"/>
+      </w:pPr>
+    </w:lvl>
+    <w:lvl w:ilvl="2" w:tplc="0409001B" w:tentative="1">
+      <w:start w:val="1"/>
+      <w:numFmt w:val="lowerRoman"/>
+      <w:lvlText w:val="%3."/>
+      <w:lvlJc w:val="right"/>
+      <w:pPr>
+        <w:ind w:left="2520" w:hanging="180"/>
+      </w:pPr>
+    </w:lvl>
+    <w:lvl w:ilvl="3" w:tplc="0409000F" w:tentative="1">
+      <w:start w:val="1"/>
+      <w:numFmt w:val="decimal"/>
+      <w:lvlText w:val="%4."/>
+      <w:lvlJc w:val="left"/>
+      <w:pPr>
+        <w:ind w:left="3240" w:hanging="360"/>
+      </w:pPr>
+    </w:lvl>
+    <w:lvl w:ilvl="4" w:tplc="04090019" w:tentative="1">
+      <w:start w:val="1"/>
+      <w:numFmt w:val="lowerLetter"/>
+      <w:lvlText w:val="%5."/>
+      <w:lvlJc w:val="left"/>
+      <w:pPr>
+        <w:ind w:left="3960" w:hanging="360"/>
+      </w:pPr>
+    </w:lvl>
+    <w:lvl w:ilvl="5" w:tplc="0409001B" w:tentative="1">
+      <w:start w:val="1"/>
+      <w:numFmt w:val="lowerRoman"/>
+      <w:lvlText w:val="%6."/>
+      <w:lvlJc w:val="right"/>
+      <w:pPr>
+        <w:ind w:left="4680" w:hanging="180"/>
+      </w:pPr>
+    </w:lvl>
+    <w:lvl w:ilvl="6" w:tplc="0409000F" w:tentative="1">
+      <w:start w:val="1"/>
+      <w:numFmt w:val="decimal"/>
+      <w:lvlText w:val="%7."/>
+      <w:lvlJc w:val="left"/>
+      <w:pPr>
+        <w:ind w:left="5400" w:hanging="360"/>
+      </w:pPr>
+    </w:lvl>
+    <w:lvl w:ilvl="7" w:tplc="04090019" w:tentative="1">
+      <w:start w:val="1"/>
+      <w:numFmt w:val="lowerLetter"/>
+      <w:lvlText w:val="%8."/>
+      <w:lvlJc w:val="left"/>
+      <w:pPr>
+        <w:ind w:left="6120" w:hanging="360"/>
+      </w:pPr>
+    </w:lvl>
+    <w:lvl w:ilvl="8" w:tplc="0409001B" w:tentative="1">
+      <w:start w:val="1"/>
+      <w:numFmt w:val="lowerRoman"/>
+      <w:lvlText w:val="%9."/>
+      <w:lvlJc w:val="right"/>
+      <w:pPr>
+        <w:ind w:left="6840" w:hanging="180"/>
+      </w:pPr>
+    </w:lvl>
+  </w:abstractNum>
+  <w:abstractNum w:abstractNumId="1">
+    <w:nsid w:val="5B324A44"/>
+    <w:multiLevelType w:val="hybridMultilevel"/>
+    <w:tmpl w:val="A4D4FF4A"/>
+    <w:lvl w:ilvl="0" w:tplc="04090001">
+      <w:start w:val="1"/>
+      <w:numFmt w:val="bullet"/>
+      <w:lvlText w:val=""/>
+      <w:lvlJc w:val="left"/>
+      <w:pPr>
+        <w:ind w:left="360" w:hanging="360"/>
+      </w:pPr>
+      <w:rPr>
+        <w:rFonts w:ascii="Symbol" w:hAnsi="Symbol" w:hint="default"/>
+      </w:rPr>
+    </w:lvl>
+    <w:lvl w:ilvl="1" w:tplc="04090003" w:tentative="1">
+      <w:start w:val="1"/>
+      <w:numFmt w:val="bullet"/>
+      <w:lvlText w:val="o"/>
+      <w:lvlJc w:val="left"/>
+      <w:pPr>
+        <w:ind w:left="1080" w:hanging="360"/>
+      </w:pPr>
+      <w:rPr>
+        <w:rFonts w:ascii="Courier New" w:hAnsi="Courier New" w:cs="Courier New" w:hint="default"/>
+      </w:rPr>
+    </w:lvl>
+    <w:lvl w:ilvl="2" w:tplc="04090005" w:tentative="1">
+      <w:start w:val="1"/>
+      <w:numFmt w:val="bullet"/>
+      <w:lvlText w:val=""/>
+      <w:lvlJc w:val="left"/>
+      <w:pPr>
+        <w:ind w:left="1800" w:hanging="360"/>
+      </w:pPr>
+      <w:rPr>
+        <w:rFonts w:ascii="Wingdings" w:hAnsi="Wingdings" w:hint="default"/>
+      </w:rPr>
+    </w:lvl>
+    <w:lvl w:ilvl="3" w:tplc="04090001" w:tentative="1">
+      <w:start w:val="1"/>
+      <w:numFmt w:val="bullet"/>
+      <w:lvlText w:val=""/>
+      <w:lvlJc w:val="left"/>
+      <w:pPr>
+        <w:ind w:left="2520" w:hanging="360"/>
+      </w:pPr>
+      <w:rPr>
+        <w:rFonts w:ascii="Symbol" w:hAnsi="Symbol" w:hint="default"/>
+      </w:rPr>
+    </w:lvl>
+    <w:lvl w:ilvl="4" w:tplc="04090003" w:tentative="1">
+      <w:start w:val="1"/>
+      <w:numFmt w:val="bullet"/>
+      <w:lvlText w:val="o"/>
+      <w:lvlJc w:val="left"/>
+      <w:pPr>
+        <w:ind w:left="3240" w:hanging="360"/>
+      </w:pPr>
+      <w:rPr>
+        <w:rFonts w:ascii="Courier New" w:hAnsi="Courier New" w:cs="Courier New" w:hint="default"/>
+      </w:rPr>
+    </w:lvl>
+    <w:lvl w:ilvl="5" w:tplc="04090005" w:tentative="1">
+      <w:start w:val="1"/>
+      <w:numFmt w:val="bullet"/>
+      <w:lvlText w:val=""/>
+      <w:lvlJc w:val="left"/>
+      <w:pPr>
+        <w:ind w:left="3960" w:hanging="360"/>
+      </w:pPr>
+      <w:rPr>
+        <w:rFonts w:ascii="Wingdings" w:hAnsi="Wingdings" w:hint="default"/>
+      </w:rPr>
+    </w:lvl>
+    <w:lvl w:ilvl="6" w:tplc="04090001" w:tentative="1">
+      <w:start w:val="1"/>
+      <w:numFmt w:val="bullet"/>
+      <w:lvlText w:val=""/>
+      <w:lvlJc w:val="left"/>
+      <w:pPr>
+        <w:ind w:left="4680" w:hanging="360"/>
+      </w:pPr>
+      <w:rPr>
+        <w:rFonts w:ascii="Symbol" w:hAnsi="Symbol" w:hint="default"/>
+      </w:rPr>
+    </w:lvl>
+    <w:lvl w:ilvl="7" w:tplc="04090003" w:tentative="1">
+      <w:start w:val="1"/>
+      <w:numFmt w:val="bullet"/>
+      <w:lvlText w:val="o"/>
+      <w:lvlJc w:val="left"/>
+      <w:pPr>
+        <w:ind w:left="5400" w:hanging="360"/>
+      </w:pPr>
+      <w:rPr>
+        <w:rFonts w:ascii="Courier New" w:hAnsi="Courier New" w:cs="Courier New" w:hint="default"/>
+      </w:rPr>
+    </w:lvl>
+    <w:lvl w:ilvl="8" w:tplc="04090005" w:tentative="1">
+      <w:start w:val="1"/>
+      <w:numFmt w:val="bullet"/>
+      <w:lvlText w:val=""/>
+      <w:lvlJc w:val="left"/>
+      <w:pPr>
+        <w:ind w:left="6120" w:hanging="360"/>
+      </w:pPr>
+      <w:rPr>
+        <w:rFonts w:ascii="Wingdings" w:hAnsi="Wingdings" w:hint="default"/>
+      </w:rPr>
+    </w:lvl>
+  </w:abstractNum>
+  <w:abstractNum w:abstractNumId="2">
+    <w:nsid w:val="6D0B7D87"/>
+    <w:multiLevelType w:val="hybridMultilevel"/>
+    <w:tmpl w:val="0FCA0B0C"/>
+    <w:lvl w:ilvl="0" w:tplc="04090001">
+      <w:start w:val="1"/>
+      <w:numFmt w:val="bullet"/>
+      <w:lvlText w:val=""/>
+      <w:lvlJc w:val="left"/>
+      <w:pPr>
+        <w:ind w:left="360" w:hanging="360"/>
+      </w:pPr>
+      <w:rPr>
+        <w:rFonts w:ascii="Symbol" w:hAnsi="Symbol" w:hint="default"/>
+      </w:rPr>
+    </w:lvl>
+    <w:lvl w:ilvl="1" w:tplc="04090003" w:tentative="1">
+      <w:start w:val="1"/>
+      <w:numFmt w:val="bullet"/>
+      <w:lvlText w:val="o"/>
+      <w:lvlJc w:val="left"/>
+      <w:pPr>
+        <w:ind w:left="1080" w:hanging="360"/>
+      </w:pPr>
+      <w:rPr>
+        <w:rFonts w:ascii="Courier New" w:hAnsi="Courier New" w:cs="Courier New" w:hint="default"/>
+      </w:rPr>
+    </w:lvl>
+    <w:lvl w:ilvl="2" w:tplc="04090005" w:tentative="1">
+      <w:start w:val="1"/>
+      <w:numFmt w:val="bullet"/>
+      <w:lvlText w:val=""/>
+      <w:lvlJc w:val="left"/>
+      <w:pPr>
+        <w:ind w:left="1800" w:hanging="360"/>
+      </w:pPr>
+      <w:rPr>
+        <w:rFonts w:ascii="Wingdings" w:hAnsi="Wingdings" w:hint="default"/>
+      </w:rPr>
+    </w:lvl>
+    <w:lvl w:ilvl="3" w:tplc="04090001" w:tentative="1">
+      <w:start w:val="1"/>
+      <w:numFmt w:val="bullet"/>
+      <w:lvlText w:val=""/>
+      <w:lvlJc w:val="left"/>
+      <w:pPr>
+        <w:ind w:left="2520" w:hanging="360"/>
+      </w:pPr>
+      <w:rPr>
+        <w:rFonts w:ascii="Symbol" w:hAnsi="Symbol" w:hint="default"/>
+      </w:rPr>
+    </w:lvl>
+    <w:lvl w:ilvl="4" w:tplc="04090003" w:tentative="1">
+      <w:start w:val="1"/>
+      <w:numFmt w:val="bullet"/>
+      <w:lvlText w:val="o"/>
+      <w:lvlJc w:val="left"/>
+      <w:pPr>
+        <w:ind w:left="3240" w:hanging="360"/>
+      </w:pPr>
+      <w:rPr>
+        <w:rFonts w:ascii="Courier New" w:hAnsi="Courier New" w:cs="Courier New" w:hint="default"/>
+      </w:rPr>
+    </w:lvl>
+    <w:lvl w:ilvl="5" w:tplc="04090005" w:tentative="1">
+      <w:start w:val="1"/>
+      <w:numFmt w:val="bullet"/>
+      <w:lvlText w:val=""/>
+      <w:lvlJc w:val="left"/>
+      <w:pPr>
+        <w:ind w:left="3960" w:hanging="360"/>
+      </w:pPr>
+      <w:rPr>
+        <w:rFonts w:ascii="Wingdings" w:hAnsi="Wingdings" w:hint="default"/>
+      </w:rPr>
+    </w:lvl>
+    <w:lvl w:ilvl="6" w:tplc="04090001" w:tentative="1">
+      <w:start w:val="1"/>
+      <w:numFmt w:val="bullet"/>
+      <w:lvlText w:val=""/>
+      <w:lvlJc w:val="left"/>
+      <w:pPr>
+        <w:ind w:left="4680" w:hanging="360"/>
+      </w:pPr>
+      <w:rPr>
+        <w:rFonts w:ascii="Symbol" w:hAnsi="Symbol" w:hint="default"/>
+      </w:rPr>
+    </w:lvl>
+    <w:lvl w:ilvl="7" w:tplc="04090003" w:tentative="1">
+      <w:start w:val="1"/>
+      <w:numFmt w:val="bullet"/>
+      <w:lvlText w:val="o"/>
+      <w:lvlJc w:val="left"/>
+      <w:pPr>
+        <w:ind w:left="5400" w:hanging="360"/>
+      </w:pPr>
+      <w:rPr>
+        <w:rFonts w:ascii="Courier New" w:hAnsi="Courier New" w:cs="Courier New" w:hint="default"/>
+      </w:rPr>
+    </w:lvl>
+    <w:lvl w:ilvl="8" w:tplc="04090005" w:tentative="1">
+      <w:start w:val="1"/>
+      <w:numFmt w:val="bullet"/>
+      <w:lvlText w:val=""/>
+      <w:lvlJc w:val="left"/>
+      <w:pPr>
+        <w:ind w:left="6120" w:hanging="360"/>
+      </w:pPr>
+      <w:rPr>
+        <w:rFonts w:ascii="Wingdings" w:hAnsi="Wingdings" w:hint="default"/>
+      </w:rPr>
+    </w:lvl>
+  </w:abstractNum>
+  <w:abstractNum w:abstractNumId="3">
+    <w:nsid w:val="79FF7790"/>
+    <w:multiLevelType w:val="hybridMultilevel"/>
+    <w:tmpl w:val="4B36A6CA"/>
+    <w:lvl w:ilvl="0" w:tplc="0409000F">
+      <w:start w:val="1"/>
+      <w:numFmt w:val="decimal"/>
+      <w:lvlText w:val="%1."/>
+      <w:lvlJc w:val="left"/>
+      <w:pPr>
+        <w:ind w:left="360" w:hanging="360"/>
+      </w:pPr>
+    </w:lvl>
+    <w:lvl w:ilvl="1" w:tplc="04090001">
+      <w:start w:val="1"/>
+      <w:numFmt w:val="bullet"/>
+      <w:lvlText w:val=""/>
+      <w:lvlJc w:val="left"/>
+      <w:pPr>
+        <w:ind w:left="1080" w:hanging="360"/>
+      </w:pPr>
+      <w:rPr>
+        <w:rFonts w:ascii="Symbol" w:hAnsi="Symbol" w:hint="default"/>
+      </w:rPr>
+    </w:lvl>
+    <w:lvl w:ilvl="2" w:tplc="0409001B" w:tentative="1">
+      <w:start w:val="1"/>
+      <w:numFmt w:val="lowerRoman"/>
+      <w:lvlText w:val="%3."/>
+      <w:lvlJc w:val="right"/>
+      <w:pPr>
+        <w:ind w:left="1800" w:hanging="180"/>
+      </w:pPr>
+    </w:lvl>
+    <w:lvl w:ilvl="3" w:tplc="0409000F" w:tentative="1">
+      <w:start w:val="1"/>
+      <w:numFmt w:val="decimal"/>
+      <w:lvlText w:val="%4."/>
+      <w:lvlJc w:val="left"/>
+      <w:pPr>
+        <w:ind w:left="2520" w:hanging="360"/>
+      </w:pPr>
+    </w:lvl>
+    <w:lvl w:ilvl="4" w:tplc="04090019" w:tentative="1">
+      <w:start w:val="1"/>
+      <w:numFmt w:val="lowerLetter"/>
+      <w:lvlText w:val="%5."/>
+      <w:lvlJc w:val="left"/>
+      <w:pPr>
+        <w:ind w:left="3240" w:hanging="360"/>
+      </w:pPr>
+    </w:lvl>
+    <w:lvl w:ilvl="5" w:tplc="0409001B" w:tentative="1">
+      <w:start w:val="1"/>
+      <w:numFmt w:val="lowerRoman"/>
+      <w:lvlText w:val="%6."/>
+      <w:lvlJc w:val="right"/>
+      <w:pPr>
+        <w:ind w:left="3960" w:hanging="180"/>
+      </w:pPr>
+    </w:lvl>
+    <w:lvl w:ilvl="6" w:tplc="0409000F" w:tentative="1">
+      <w:start w:val="1"/>
+      <w:numFmt w:val="decimal"/>
+      <w:lvlText w:val="%7."/>
+      <w:lvlJc w:val="left"/>
+      <w:pPr>
+        <w:ind w:left="4680" w:hanging="360"/>
+      </w:pPr>
+    </w:lvl>
+    <w:lvl w:ilvl="7" w:tplc="04090019" w:tentative="1">
+      <w:start w:val="1"/>
+      <w:numFmt w:val="lowerLetter"/>
+      <w:lvlText w:val="%8."/>
+      <w:lvlJc w:val="left"/>
+      <w:pPr>
+        <w:ind w:left="5400" w:hanging="360"/>
+      </w:pPr>
+    </w:lvl>
+    <w:lvl w:ilvl="8" w:tplc="0409001B" w:tentative="1">
+      <w:start w:val="1"/>
+      <w:numFmt w:val="lowerRoman"/>
+      <w:lvlText w:val="%9."/>
+      <w:lvlJc w:val="right"/>
+      <w:pPr>
+        <w:ind w:left="6120" w:hanging="180"/>
+      </w:pPr>
+    </w:lvl>
+  </w:abstractNum>
+  <w:num w:numId="1">
+    <w:abstractNumId w:val="0"/>
+  </w:num>
+  <w:num w:numId="2">
+    <w:abstractNumId w:val="2"/>
+  </w:num>
+  <w:num w:numId="3">
+    <w:abstractNumId w:val="3"/>
+  </w:num>
+  <w:num w:numId="4">
+    <w:abstractNumId w:val="1"/>
+  </w:num>
+</w:numbering>
 </file>
 
 <file path=word/styles.xml><?xml version="1.0" encoding="utf-8"?>
@@ -812,6 +1493,17 @@
     <w:semiHidden/>
     <w:unhideWhenUsed/>
   </w:style>
+  <w:style w:type="paragraph" w:styleId="ListParagraph">
+    <w:name w:val="List Paragraph"/>
+    <w:basedOn w:val="Normal"/>
+    <w:uiPriority w:val="34"/>
+    <w:qFormat/>
+    <w:rsid w:val="006B5D26"/>
+    <w:pPr>
+      <w:ind w:left="720"/>
+      <w:contextualSpacing/>
+    </w:pPr>
+  </w:style>
 </w:styles>
 </file>
 

</xml_diff>